<commit_message>
add info about data
</commit_message>
<xml_diff>
--- a/_site/handout/project_rubric.docx
+++ b/_site/handout/project_rubric.docx
@@ -1,6 +1,6 @@
 
 <file path=word/document.xml><?xml version="1.0" encoding="utf-8"?>
-<w:document xmlns:wpc="http://schemas.microsoft.com/office/word/2010/wordprocessingCanvas" xmlns:cx="http://schemas.microsoft.com/office/drawing/2014/chartex" xmlns:cx1="http://schemas.microsoft.com/office/drawing/2015/9/8/chartex" xmlns:cx2="http://schemas.microsoft.com/office/drawing/2015/10/21/chartex" xmlns:cx3="http://schemas.microsoft.com/office/drawing/2016/5/9/chartex" xmlns:cx4="http://schemas.microsoft.com/office/drawing/2016/5/10/chartex" xmlns:cx5="http://schemas.microsoft.com/office/drawing/2016/5/11/chartex" xmlns:cx6="http://schemas.microsoft.com/office/drawing/2016/5/12/chartex" xmlns:cx7="http://schemas.microsoft.com/office/drawing/2016/5/13/chartex" xmlns:cx8="http://schemas.microsoft.com/office/drawing/2016/5/14/chartex" xmlns:mc="http://schemas.openxmlformats.org/markup-compatibility/2006" xmlns:aink="http://schemas.microsoft.com/office/drawing/2016/ink" xmlns:am3d="http://schemas.microsoft.com/office/drawing/2017/model3d" xmlns:o="urn:schemas-microsoft-com:office:office" xmlns:oel="http://schemas.microsoft.com/office/2019/extlst" xmlns:r="http://schemas.openxmlformats.org/officeDocument/2006/relationships" xmlns:m="http://schemas.openxmlformats.org/officeDocument/2006/math" xmlns:v="urn:schemas-microsoft-com:vml" xmlns:wp14="http://schemas.microsoft.com/office/word/2010/wordprocessingDrawing" xmlns:wp="http://schemas.openxmlformats.org/drawingml/2006/wordprocessingDrawing" xmlns:w10="urn:schemas-microsoft-com:office:word" xmlns:w="http://schemas.openxmlformats.org/wordprocessingml/2006/main" xmlns:w14="http://schemas.microsoft.com/office/word/2010/wordml" xmlns:w15="http://schemas.microsoft.com/office/word/2012/wordml" xmlns:w16cex="http://schemas.microsoft.com/office/word/2018/wordml/cex" xmlns:w16cid="http://schemas.microsoft.com/office/word/2016/wordml/cid" xmlns:w16="http://schemas.microsoft.com/office/word/2018/wordml" xmlns:w16du="http://schemas.microsoft.com/office/word/2023/wordml/word16du" xmlns:w16sdtdh="http://schemas.microsoft.com/office/word/2020/wordml/sdtdatahash" xmlns:w16se="http://schemas.microsoft.com/office/word/2015/wordml/symex" xmlns:wpg="http://schemas.microsoft.com/office/word/2010/wordprocessingGroup" xmlns:wpi="http://schemas.microsoft.com/office/word/2010/wordprocessingInk" xmlns:wne="http://schemas.microsoft.com/office/word/2006/wordml" xmlns:wps="http://schemas.microsoft.com/office/word/2010/wordprocessingShape" mc:Ignorable="w14 w15 w16se w16cid w16 w16cex w16sdtdh wp14">
+<w:document xmlns:wpc="http://schemas.microsoft.com/office/word/2010/wordprocessingCanvas" xmlns:cx="http://schemas.microsoft.com/office/drawing/2014/chartex" xmlns:cx1="http://schemas.microsoft.com/office/drawing/2015/9/8/chartex" xmlns:cx2="http://schemas.microsoft.com/office/drawing/2015/10/21/chartex" xmlns:cx3="http://schemas.microsoft.com/office/drawing/2016/5/9/chartex" xmlns:cx4="http://schemas.microsoft.com/office/drawing/2016/5/10/chartex" xmlns:cx5="http://schemas.microsoft.com/office/drawing/2016/5/11/chartex" xmlns:cx6="http://schemas.microsoft.com/office/drawing/2016/5/12/chartex" xmlns:cx7="http://schemas.microsoft.com/office/drawing/2016/5/13/chartex" xmlns:cx8="http://schemas.microsoft.com/office/drawing/2016/5/14/chartex" xmlns:mc="http://schemas.openxmlformats.org/markup-compatibility/2006" xmlns:aink="http://schemas.microsoft.com/office/drawing/2016/ink" xmlns:am3d="http://schemas.microsoft.com/office/drawing/2017/model3d" xmlns:o="urn:schemas-microsoft-com:office:office" xmlns:oel="http://schemas.microsoft.com/office/2019/extlst" xmlns:r="http://schemas.openxmlformats.org/officeDocument/2006/relationships" xmlns:m="http://schemas.openxmlformats.org/officeDocument/2006/math" xmlns:v="urn:schemas-microsoft-com:vml" xmlns:wp14="http://schemas.microsoft.com/office/word/2010/wordprocessingDrawing" xmlns:wp="http://schemas.openxmlformats.org/drawingml/2006/wordprocessingDrawing" xmlns:w10="urn:schemas-microsoft-com:office:word" xmlns:w="http://schemas.openxmlformats.org/wordprocessingml/2006/main" xmlns:w14="http://schemas.microsoft.com/office/word/2010/wordml" xmlns:w15="http://schemas.microsoft.com/office/word/2012/wordml" xmlns:w16cex="http://schemas.microsoft.com/office/word/2018/wordml/cex" xmlns:w16cid="http://schemas.microsoft.com/office/word/2016/wordml/cid" xmlns:w16="http://schemas.microsoft.com/office/word/2018/wordml" xmlns:w16du="http://schemas.microsoft.com/office/word/2023/wordml/word16du" xmlns:w16sdtdh="http://schemas.microsoft.com/office/word/2020/wordml/sdtdatahash" xmlns:w16sdtfl="http://schemas.microsoft.com/office/word/2024/wordml/sdtformatlock" xmlns:w16se="http://schemas.microsoft.com/office/word/2015/wordml/symex" xmlns:wpg="http://schemas.microsoft.com/office/word/2010/wordprocessingGroup" xmlns:wpi="http://schemas.microsoft.com/office/word/2010/wordprocessingInk" xmlns:wne="http://schemas.microsoft.com/office/word/2006/wordml" xmlns:wps="http://schemas.microsoft.com/office/word/2010/wordprocessingShape" mc:Ignorable="w14 w15 w16se w16cid w16 w16cex w16sdtdh w16sdtfl w16du wp14">
   <w:body>
     <w:p>
       <w:pPr>
@@ -214,7 +214,7 @@
           <w:szCs w:val="20"/>
           <w14:ligatures w14:val="none"/>
         </w:rPr>
-        <w:t>2) ______________________________________</w:t>
+        <w:t>2) ____________________________________</w:t>
       </w:r>
       <w:r>
         <w:rPr>
@@ -841,6 +841,35 @@
                 <w:szCs w:val="20"/>
                 <w14:ligatures w14:val="none"/>
               </w:rPr>
+              <w:t>Missing data: what is the extent of the missing data? What did you do about it? Could it bias your results? (0-2)</w:t>
+            </w:r>
+          </w:p>
+          <w:p>
+            <w:pPr>
+              <w:numPr>
+                <w:ilvl w:val="0"/>
+                <w:numId w:val="6"/>
+              </w:numPr>
+              <w:ind w:left="180" w:hanging="180"/>
+              <w:textAlignment w:val="baseline"/>
+              <w:rPr>
+                <w:rFonts w:ascii="Times New Roman" w:eastAsia="Times New Roman" w:hAnsi="Times New Roman" w:cs="Times New Roman"/>
+                <w:color w:val="000000"/>
+                <w:kern w:val="0"/>
+                <w:sz w:val="20"/>
+                <w:szCs w:val="20"/>
+                <w14:ligatures w14:val="none"/>
+              </w:rPr>
+            </w:pPr>
+            <w:r>
+              <w:rPr>
+                <w:rFonts w:ascii="Times New Roman" w:eastAsia="Times New Roman" w:hAnsi="Times New Roman" w:cs="Times New Roman"/>
+                <w:color w:val="000000"/>
+                <w:kern w:val="0"/>
+                <w:sz w:val="20"/>
+                <w:szCs w:val="20"/>
+                <w14:ligatures w14:val="none"/>
+              </w:rPr>
               <w:t>New method:</w:t>
             </w:r>
           </w:p>
@@ -998,7 +1027,6 @@
           <w:p>
             <w:pPr>
               <w:ind w:left="180" w:hanging="180"/>
-              <w:jc w:val="center"/>
               <w:rPr>
                 <w:rFonts w:ascii="Times New Roman" w:eastAsia="Times New Roman" w:hAnsi="Times New Roman" w:cs="Times New Roman"/>
                 <w:kern w:val="0"/>
@@ -1016,20 +1044,7 @@
                 <w:szCs w:val="20"/>
                 <w14:ligatures w14:val="none"/>
               </w:rPr>
-              <w:t>1</w:t>
-            </w:r>
-            <w:r>
-              <w:rPr>
-                <w:rFonts w:ascii="Times New Roman" w:eastAsia="Times New Roman" w:hAnsi="Times New Roman" w:cs="Times New Roman"/>
-                <w:b/>
-                <w:bCs/>
-                <w:color w:val="000000"/>
-                <w:kern w:val="0"/>
-                <w:sz w:val="20"/>
-                <w:szCs w:val="20"/>
-                <w14:ligatures w14:val="none"/>
-              </w:rPr>
-              <w:t>8</w:t>
+              <w:t>20</w:t>
             </w:r>
           </w:p>
         </w:tc>
@@ -1327,7 +1342,7 @@
                 <w:szCs w:val="20"/>
                 <w14:ligatures w14:val="none"/>
               </w:rPr>
-              <w:t>Are the baseline variables summarized, explained, graphically depicted?  Are the demographic variables balanced across the treatment groups (as would be expected for a randomized experiment)? (0-5)</w:t>
+              <w:t>Are the variables summarized, explained, graphically depicted?  Are the demographic variables balanced across the treatment groups (as would be expected for a randomized experiment)? (0-5)</w:t>
             </w:r>
           </w:p>
           <w:p>
@@ -1429,7 +1444,29 @@
                 <w:szCs w:val="20"/>
                 <w14:ligatures w14:val="none"/>
               </w:rPr>
-              <w:t>, including figure captions</w:t>
+              <w:t xml:space="preserve">, including </w:t>
+            </w:r>
+            <w:r>
+              <w:rPr>
+                <w:rFonts w:ascii="Times New Roman" w:eastAsia="Times New Roman" w:hAnsi="Times New Roman" w:cs="Times New Roman"/>
+                <w:color w:val="000000"/>
+                <w:kern w:val="0"/>
+                <w:sz w:val="20"/>
+                <w:szCs w:val="20"/>
+                <w14:ligatures w14:val="none"/>
+              </w:rPr>
+              <w:t>table</w:t>
+            </w:r>
+            <w:r>
+              <w:rPr>
+                <w:rFonts w:ascii="Times New Roman" w:eastAsia="Times New Roman" w:hAnsi="Times New Roman" w:cs="Times New Roman"/>
+                <w:color w:val="000000"/>
+                <w:kern w:val="0"/>
+                <w:sz w:val="20"/>
+                <w:szCs w:val="20"/>
+                <w14:ligatures w14:val="none"/>
+              </w:rPr>
+              <w:t xml:space="preserve"> captions</w:t>
             </w:r>
             <w:r>
               <w:rPr>
@@ -1593,7 +1630,58 @@
                 <w:szCs w:val="20"/>
                 <w14:ligatures w14:val="none"/>
               </w:rPr>
-              <w:t>Is the new topic explicitly connected to the project and the context of the data / analysis? (0-5)</w:t>
+              <w:t>Is the new topic explicitly connected to the project and the context of the data / analysis? (0-</w:t>
+            </w:r>
+            <w:r>
+              <w:rPr>
+                <w:rFonts w:ascii="Times New Roman" w:eastAsia="Times New Roman" w:hAnsi="Times New Roman" w:cs="Times New Roman"/>
+                <w:color w:val="000000"/>
+                <w:kern w:val="0"/>
+                <w:sz w:val="20"/>
+                <w:szCs w:val="20"/>
+                <w14:ligatures w14:val="none"/>
+              </w:rPr>
+              <w:t>5</w:t>
+            </w:r>
+            <w:r>
+              <w:rPr>
+                <w:rFonts w:ascii="Times New Roman" w:eastAsia="Times New Roman" w:hAnsi="Times New Roman" w:cs="Times New Roman"/>
+                <w:color w:val="000000"/>
+                <w:kern w:val="0"/>
+                <w:sz w:val="20"/>
+                <w:szCs w:val="20"/>
+                <w14:ligatures w14:val="none"/>
+              </w:rPr>
+              <w:t>)</w:t>
+            </w:r>
+          </w:p>
+          <w:p>
+            <w:pPr>
+              <w:numPr>
+                <w:ilvl w:val="0"/>
+                <w:numId w:val="7"/>
+              </w:numPr>
+              <w:ind w:left="180" w:hanging="180"/>
+              <w:textAlignment w:val="baseline"/>
+              <w:rPr>
+                <w:rFonts w:ascii="Times New Roman" w:eastAsia="Times New Roman" w:hAnsi="Times New Roman" w:cs="Times New Roman"/>
+                <w:color w:val="000000"/>
+                <w:kern w:val="0"/>
+                <w:sz w:val="20"/>
+                <w:szCs w:val="20"/>
+                <w14:ligatures w14:val="none"/>
+              </w:rPr>
+            </w:pPr>
+            <w:r>
+              <w:rPr>
+                <w:rFonts w:ascii="Times New Roman" w:eastAsia="Times New Roman" w:hAnsi="Times New Roman" w:cs="Times New Roman"/>
+                <w:color w:val="000000"/>
+                <w:kern w:val="0"/>
+                <w:sz w:val="20"/>
+                <w:szCs w:val="20"/>
+                <w14:ligatures w14:val="none"/>
+              </w:rPr>
+              <w:t>To whom can the results be generalized (or not)? What is the relevant population being investigated? (0-3)</w:t>
             </w:r>
           </w:p>
         </w:tc>
@@ -1636,7 +1724,20 @@
                 <w:szCs w:val="20"/>
                 <w14:ligatures w14:val="none"/>
               </w:rPr>
-              <w:t>30</w:t>
+              <w:t>3</w:t>
+            </w:r>
+            <w:r>
+              <w:rPr>
+                <w:rFonts w:ascii="Times New Roman" w:eastAsia="Times New Roman" w:hAnsi="Times New Roman" w:cs="Times New Roman"/>
+                <w:b/>
+                <w:bCs/>
+                <w:color w:val="000000"/>
+                <w:kern w:val="0"/>
+                <w:sz w:val="20"/>
+                <w:szCs w:val="20"/>
+                <w14:ligatures w14:val="none"/>
+              </w:rPr>
+              <w:t>3</w:t>
             </w:r>
           </w:p>
         </w:tc>
@@ -2540,6 +2641,7 @@
                 <w:szCs w:val="20"/>
                 <w14:ligatures w14:val="none"/>
               </w:rPr>
+              <w:lastRenderedPageBreak/>
               <w:t xml:space="preserve"> </w:t>
             </w:r>
             <w:r>
@@ -2620,7 +2722,18 @@
                 <w:szCs w:val="20"/>
                 <w14:ligatures w14:val="none"/>
               </w:rPr>
-              <w:t>Rmd</w:t>
+              <w:t>q</w:t>
+            </w:r>
+            <w:r>
+              <w:rPr>
+                <w:rFonts w:ascii="Times New Roman" w:eastAsia="Times New Roman" w:hAnsi="Times New Roman" w:cs="Times New Roman"/>
+                <w:color w:val="000000"/>
+                <w:kern w:val="0"/>
+                <w:sz w:val="20"/>
+                <w:szCs w:val="20"/>
+                <w14:ligatures w14:val="none"/>
+              </w:rPr>
+              <w:t>md</w:t>
             </w:r>
             <w:proofErr w:type="spellEnd"/>
             <w:r>
@@ -2705,7 +2818,7 @@
                 <w:szCs w:val="20"/>
                 <w14:ligatures w14:val="none"/>
               </w:rPr>
-              <w:t xml:space="preserve">oth an </w:t>
+              <w:t xml:space="preserve">oth a </w:t>
             </w:r>
             <w:proofErr w:type="spellStart"/>
             <w:r>
@@ -2717,7 +2830,18 @@
                 <w:szCs w:val="20"/>
                 <w14:ligatures w14:val="none"/>
               </w:rPr>
-              <w:t>Rmd</w:t>
+              <w:t>q</w:t>
+            </w:r>
+            <w:r>
+              <w:rPr>
+                <w:rFonts w:ascii="Times New Roman" w:eastAsia="Times New Roman" w:hAnsi="Times New Roman" w:cs="Times New Roman"/>
+                <w:color w:val="000000"/>
+                <w:kern w:val="0"/>
+                <w:sz w:val="20"/>
+                <w:szCs w:val="20"/>
+                <w14:ligatures w14:val="none"/>
+              </w:rPr>
+              <w:t>md</w:t>
             </w:r>
             <w:proofErr w:type="spellEnd"/>
             <w:r>
@@ -2802,7 +2926,6 @@
                 <w:szCs w:val="20"/>
                 <w14:ligatures w14:val="none"/>
               </w:rPr>
-              <w:lastRenderedPageBreak/>
               <w:t xml:space="preserve"> I</w:t>
             </w:r>
             <w:r>
@@ -2848,7 +2971,18 @@
                 <w:szCs w:val="20"/>
                 <w14:ligatures w14:val="none"/>
               </w:rPr>
-              <w:t>Rmd</w:t>
+              <w:t>q</w:t>
+            </w:r>
+            <w:r>
+              <w:rPr>
+                <w:rFonts w:ascii="Times New Roman" w:eastAsia="Times New Roman" w:hAnsi="Times New Roman" w:cs="Times New Roman"/>
+                <w:color w:val="000000"/>
+                <w:kern w:val="0"/>
+                <w:sz w:val="20"/>
+                <w:szCs w:val="20"/>
+                <w14:ligatures w14:val="none"/>
+              </w:rPr>
+              <w:t>md</w:t>
             </w:r>
             <w:proofErr w:type="spellEnd"/>
             <w:r>
@@ -3403,6 +3537,7 @@
                 <w:szCs w:val="20"/>
                 <w14:ligatures w14:val="none"/>
               </w:rPr>
+              <w:lastRenderedPageBreak/>
               <w:t>_</w:t>
             </w:r>
             <w:r>
@@ -3497,7 +3632,6 @@
                 <w:szCs w:val="20"/>
                 <w14:ligatures w14:val="none"/>
               </w:rPr>
-              <w:lastRenderedPageBreak/>
               <w:t>______</w:t>
             </w:r>
           </w:p>
@@ -3722,7 +3856,7 @@
                 <w:szCs w:val="20"/>
                 <w14:ligatures w14:val="none"/>
               </w:rPr>
-              <w:t>85</w:t>
+              <w:t>90</w:t>
             </w:r>
           </w:p>
         </w:tc>
@@ -3829,8 +3963,6 @@
     </w:p>
     <w:p>
       <w:pPr>
-        <w:spacing w:after="240"/>
-        <w:ind w:left="180" w:hanging="180"/>
         <w:rPr>
           <w:rFonts w:ascii="Times New Roman" w:eastAsia="Times New Roman" w:hAnsi="Times New Roman" w:cs="Times New Roman"/>
           <w:kern w:val="0"/>
@@ -3840,7 +3972,9 @@
     </w:p>
     <w:p>
       <w:pPr>
-        <w:ind w:left="180" w:hanging="180"/>
+        <w:rPr>
+          <w:color w:val="FF0000"/>
+        </w:rPr>
       </w:pPr>
     </w:p>
     <w:sectPr>
@@ -3853,7 +3987,7 @@
 </file>
 
 <file path=word/numbering.xml><?xml version="1.0" encoding="utf-8"?>
-<w:numbering xmlns:wpc="http://schemas.microsoft.com/office/word/2010/wordprocessingCanvas" xmlns:cx="http://schemas.microsoft.com/office/drawing/2014/chartex" xmlns:cx1="http://schemas.microsoft.com/office/drawing/2015/9/8/chartex" xmlns:cx2="http://schemas.microsoft.com/office/drawing/2015/10/21/chartex" xmlns:cx3="http://schemas.microsoft.com/office/drawing/2016/5/9/chartex" xmlns:cx4="http://schemas.microsoft.com/office/drawing/2016/5/10/chartex" xmlns:cx5="http://schemas.microsoft.com/office/drawing/2016/5/11/chartex" xmlns:cx6="http://schemas.microsoft.com/office/drawing/2016/5/12/chartex" xmlns:cx7="http://schemas.microsoft.com/office/drawing/2016/5/13/chartex" xmlns:cx8="http://schemas.microsoft.com/office/drawing/2016/5/14/chartex" xmlns:mc="http://schemas.openxmlformats.org/markup-compatibility/2006" xmlns:aink="http://schemas.microsoft.com/office/drawing/2016/ink" xmlns:am3d="http://schemas.microsoft.com/office/drawing/2017/model3d" xmlns:o="urn:schemas-microsoft-com:office:office" xmlns:oel="http://schemas.microsoft.com/office/2019/extlst" xmlns:r="http://schemas.openxmlformats.org/officeDocument/2006/relationships" xmlns:m="http://schemas.openxmlformats.org/officeDocument/2006/math" xmlns:v="urn:schemas-microsoft-com:vml" xmlns:wp14="http://schemas.microsoft.com/office/word/2010/wordprocessingDrawing" xmlns:wp="http://schemas.openxmlformats.org/drawingml/2006/wordprocessingDrawing" xmlns:w10="urn:schemas-microsoft-com:office:word" xmlns:w="http://schemas.openxmlformats.org/wordprocessingml/2006/main" xmlns:w14="http://schemas.microsoft.com/office/word/2010/wordml" xmlns:w15="http://schemas.microsoft.com/office/word/2012/wordml" xmlns:w16cex="http://schemas.microsoft.com/office/word/2018/wordml/cex" xmlns:w16cid="http://schemas.microsoft.com/office/word/2016/wordml/cid" xmlns:w16="http://schemas.microsoft.com/office/word/2018/wordml" xmlns:w16du="http://schemas.microsoft.com/office/word/2023/wordml/word16du" xmlns:w16sdtdh="http://schemas.microsoft.com/office/word/2020/wordml/sdtdatahash" xmlns:w16se="http://schemas.microsoft.com/office/word/2015/wordml/symex" xmlns:wpg="http://schemas.microsoft.com/office/word/2010/wordprocessingGroup" xmlns:wpi="http://schemas.microsoft.com/office/word/2010/wordprocessingInk" xmlns:wne="http://schemas.microsoft.com/office/word/2006/wordml" xmlns:wps="http://schemas.microsoft.com/office/word/2010/wordprocessingShape" mc:Ignorable="w14 w15 w16se w16cid w16 w16cex w16sdtdh wp14">
+<w:numbering xmlns:wpc="http://schemas.microsoft.com/office/word/2010/wordprocessingCanvas" xmlns:cx="http://schemas.microsoft.com/office/drawing/2014/chartex" xmlns:cx1="http://schemas.microsoft.com/office/drawing/2015/9/8/chartex" xmlns:cx2="http://schemas.microsoft.com/office/drawing/2015/10/21/chartex" xmlns:cx3="http://schemas.microsoft.com/office/drawing/2016/5/9/chartex" xmlns:cx4="http://schemas.microsoft.com/office/drawing/2016/5/10/chartex" xmlns:cx5="http://schemas.microsoft.com/office/drawing/2016/5/11/chartex" xmlns:cx6="http://schemas.microsoft.com/office/drawing/2016/5/12/chartex" xmlns:cx7="http://schemas.microsoft.com/office/drawing/2016/5/13/chartex" xmlns:cx8="http://schemas.microsoft.com/office/drawing/2016/5/14/chartex" xmlns:mc="http://schemas.openxmlformats.org/markup-compatibility/2006" xmlns:aink="http://schemas.microsoft.com/office/drawing/2016/ink" xmlns:am3d="http://schemas.microsoft.com/office/drawing/2017/model3d" xmlns:o="urn:schemas-microsoft-com:office:office" xmlns:oel="http://schemas.microsoft.com/office/2019/extlst" xmlns:r="http://schemas.openxmlformats.org/officeDocument/2006/relationships" xmlns:m="http://schemas.openxmlformats.org/officeDocument/2006/math" xmlns:v="urn:schemas-microsoft-com:vml" xmlns:wp14="http://schemas.microsoft.com/office/word/2010/wordprocessingDrawing" xmlns:wp="http://schemas.openxmlformats.org/drawingml/2006/wordprocessingDrawing" xmlns:w10="urn:schemas-microsoft-com:office:word" xmlns:w="http://schemas.openxmlformats.org/wordprocessingml/2006/main" xmlns:w14="http://schemas.microsoft.com/office/word/2010/wordml" xmlns:w15="http://schemas.microsoft.com/office/word/2012/wordml" xmlns:w16cex="http://schemas.microsoft.com/office/word/2018/wordml/cex" xmlns:w16cid="http://schemas.microsoft.com/office/word/2016/wordml/cid" xmlns:w16="http://schemas.microsoft.com/office/word/2018/wordml" xmlns:w16du="http://schemas.microsoft.com/office/word/2023/wordml/word16du" xmlns:w16sdtdh="http://schemas.microsoft.com/office/word/2020/wordml/sdtdatahash" xmlns:w16sdtfl="http://schemas.microsoft.com/office/word/2024/wordml/sdtformatlock" xmlns:w16se="http://schemas.microsoft.com/office/word/2015/wordml/symex" xmlns:wpg="http://schemas.microsoft.com/office/word/2010/wordprocessingGroup" xmlns:wpi="http://schemas.microsoft.com/office/word/2010/wordprocessingInk" xmlns:wne="http://schemas.microsoft.com/office/word/2006/wordml" xmlns:wps="http://schemas.microsoft.com/office/word/2010/wordprocessingShape" mc:Ignorable="w14 w15 w16se w16cid w16 w16cex w16sdtdh w16sdtfl w16du wp14">
   <w:abstractNum w:abstractNumId="0" w15:restartNumberingAfterBreak="0">
     <w:nsid w:val="0AA51E2E"/>
     <w:multiLevelType w:val="multilevel"/>
@@ -5250,7 +5384,7 @@
 </file>
 
 <file path=word/styles.xml><?xml version="1.0" encoding="utf-8"?>
-<w:styles xmlns:mc="http://schemas.openxmlformats.org/markup-compatibility/2006" xmlns:r="http://schemas.openxmlformats.org/officeDocument/2006/relationships" xmlns:w="http://schemas.openxmlformats.org/wordprocessingml/2006/main" xmlns:w14="http://schemas.microsoft.com/office/word/2010/wordml" xmlns:w15="http://schemas.microsoft.com/office/word/2012/wordml" xmlns:w16cex="http://schemas.microsoft.com/office/word/2018/wordml/cex" xmlns:w16cid="http://schemas.microsoft.com/office/word/2016/wordml/cid" xmlns:w16="http://schemas.microsoft.com/office/word/2018/wordml" xmlns:w16sdtdh="http://schemas.microsoft.com/office/word/2020/wordml/sdtdatahash" xmlns:w16se="http://schemas.microsoft.com/office/word/2015/wordml/symex" mc:Ignorable="w14 w15 w16se w16cid w16 w16cex w16sdtdh">
+<w:styles xmlns:mc="http://schemas.openxmlformats.org/markup-compatibility/2006" xmlns:r="http://schemas.openxmlformats.org/officeDocument/2006/relationships" xmlns:w="http://schemas.openxmlformats.org/wordprocessingml/2006/main" xmlns:w14="http://schemas.microsoft.com/office/word/2010/wordml" xmlns:w15="http://schemas.microsoft.com/office/word/2012/wordml" xmlns:w16cex="http://schemas.microsoft.com/office/word/2018/wordml/cex" xmlns:w16cid="http://schemas.microsoft.com/office/word/2016/wordml/cid" xmlns:w16="http://schemas.microsoft.com/office/word/2018/wordml" xmlns:w16du="http://schemas.microsoft.com/office/word/2023/wordml/word16du" xmlns:w16sdtdh="http://schemas.microsoft.com/office/word/2020/wordml/sdtdatahash" xmlns:w16sdtfl="http://schemas.microsoft.com/office/word/2024/wordml/sdtformatlock" xmlns:w16se="http://schemas.microsoft.com/office/word/2015/wordml/symex" mc:Ignorable="w14 w15 w16se w16cid w16 w16cex w16sdtdh w16sdtfl w16du">
   <w:docDefaults>
     <w:rPrDefault>
       <w:rPr>

</xml_diff>